<commit_message>
agregamos preguntas estructuradas en word
</commit_message>
<xml_diff>
--- a/Preguntas Okibot 2020.docx
+++ b/Preguntas Okibot 2020.docx
@@ -3,62 +3,391 @@
 <w:document xmlns:wpc="http://schemas.microsoft.com/office/word/2010/wordprocessingCanvas" xmlns:cx="http://schemas.microsoft.com/office/drawing/2014/chartex" xmlns:cx1="http://schemas.microsoft.com/office/drawing/2015/9/8/chartex" xmlns:cx2="http://schemas.microsoft.com/office/drawing/2015/10/21/chartex" xmlns:cx3="http://schemas.microsoft.com/office/drawing/2016/5/9/chartex" xmlns:cx4="http://schemas.microsoft.com/office/drawing/2016/5/10/chartex" xmlns:cx5="http://schemas.microsoft.com/office/drawing/2016/5/11/chartex" xmlns:cx6="http://schemas.microsoft.com/office/drawing/2016/5/12/chartex" xmlns:cx7="http://schemas.microsoft.com/office/drawing/2016/5/13/chartex" xmlns:cx8="http://schemas.microsoft.com/office/drawing/2016/5/14/chartex" xmlns:mc="http://schemas.openxmlformats.org/markup-compatibility/2006" xmlns:aink="http://schemas.microsoft.com/office/drawing/2016/ink" xmlns:am3d="http://schemas.microsoft.com/office/drawing/2017/model3d" xmlns:o="urn:schemas-microsoft-com:office:office" xmlns:r="http://schemas.openxmlformats.org/officeDocument/2006/relationships" xmlns:m="http://schemas.openxmlformats.org/officeDocument/2006/math" xmlns:v="urn:schemas-microsoft-com:vml" xmlns:wp14="http://schemas.microsoft.com/office/word/2010/wordprocessingDrawing" xmlns:wp="http://schemas.openxmlformats.org/drawingml/2006/wordprocessingDrawing" xmlns:w10="urn:schemas-microsoft-com:office:word" xmlns:w="http://schemas.openxmlformats.org/wordprocessingml/2006/main" xmlns:w14="http://schemas.microsoft.com/office/word/2010/wordml" xmlns:w15="http://schemas.microsoft.com/office/word/2012/wordml" xmlns:w16cid="http://schemas.microsoft.com/office/word/2016/wordml/cid" xmlns:w16se="http://schemas.microsoft.com/office/word/2015/wordml/symex" xmlns:wpg="http://schemas.microsoft.com/office/word/2010/wordprocessingGroup" xmlns:wpi="http://schemas.microsoft.com/office/word/2010/wordprocessingInk" xmlns:wne="http://schemas.microsoft.com/office/word/2006/wordml" xmlns:wps="http://schemas.microsoft.com/office/word/2010/wordprocessingShape" mc:Ignorable="w14 w15 w16se w16cid wp14">
   <w:body>
     <w:p>
+      <w:pPr>
+        <w:spacing w:after="0" w:line="240" w:lineRule="auto"/>
+        <w:rPr>
+          <w:rFonts w:ascii="Calibri" w:eastAsia="Times New Roman" w:hAnsi="Calibri" w:cs="Calibri"/>
+          <w:color w:val="000000"/>
+          <w:lang w:eastAsia="es-CO"/>
+        </w:rPr>
+      </w:pPr>
       <w:r>
         <w:rPr>
-          <w:noProof/>
-        </w:rPr>
-        <w:drawing>
-          <wp:inline distT="0" distB="0" distL="0" distR="0">
-            <wp:extent cx="5612130" cy="5862320"/>
-            <wp:effectExtent l="0" t="0" r="7620" b="5080"/>
-            <wp:docPr id="1" name="Imagen 1"/>
-            <wp:cNvGraphicFramePr>
-              <a:graphicFrameLocks xmlns:a="http://schemas.openxmlformats.org/drawingml/2006/main" noChangeAspect="1"/>
-            </wp:cNvGraphicFramePr>
-            <a:graphic xmlns:a="http://schemas.openxmlformats.org/drawingml/2006/main">
-              <a:graphicData uri="http://schemas.openxmlformats.org/drawingml/2006/picture">
-                <pic:pic xmlns:pic="http://schemas.openxmlformats.org/drawingml/2006/picture">
-                  <pic:nvPicPr>
-                    <pic:cNvPr id="0" name="Picture 3"/>
-                    <pic:cNvPicPr>
-                      <a:picLocks noChangeAspect="1" noChangeArrowheads="1"/>
-                    </pic:cNvPicPr>
-                  </pic:nvPicPr>
-                  <pic:blipFill>
-                    <a:blip r:embed="rId4">
-                      <a:extLst>
-                        <a:ext uri="{28A0092B-C50C-407E-A947-70E740481C1C}">
-                          <a14:useLocalDpi xmlns:a14="http://schemas.microsoft.com/office/drawing/2010/main" val="0"/>
-                        </a:ext>
-                      </a:extLst>
-                    </a:blip>
-                    <a:srcRect/>
-                    <a:stretch>
-                      <a:fillRect/>
-                    </a:stretch>
-                  </pic:blipFill>
-                  <pic:spPr bwMode="auto">
-                    <a:xfrm>
-                      <a:off x="0" y="0"/>
-                      <a:ext cx="5612130" cy="5862320"/>
-                    </a:xfrm>
-                    <a:prstGeom prst="rect">
-                      <a:avLst/>
-                    </a:prstGeom>
-                    <a:noFill/>
-                    <a:ln>
-                      <a:noFill/>
-                    </a:ln>
-                  </pic:spPr>
-                </pic:pic>
-              </a:graphicData>
-            </a:graphic>
-          </wp:inline>
-        </w:drawing>
+          <w:rFonts w:ascii="Calibri" w:eastAsia="Times New Roman" w:hAnsi="Calibri" w:cs="Calibri"/>
+          <w:color w:val="000000"/>
+          <w:lang w:eastAsia="es-CO"/>
+        </w:rPr>
+        <w:t>¿Cuáles son las redes sociales de Gana?</w:t>
       </w:r>
+    </w:p>
+    <w:p/>
+    <w:tbl>
+      <w:tblPr>
+        <w:tblW w:w="5080" w:type="dxa"/>
+        <w:tblCellMar>
+          <w:left w:w="70" w:type="dxa"/>
+          <w:right w:w="70" w:type="dxa"/>
+        </w:tblCellMar>
+        <w:tblLook w:val="04A0" w:firstRow="1" w:lastRow="0" w:firstColumn="1" w:lastColumn="0" w:noHBand="0" w:noVBand="1"/>
+      </w:tblPr>
+      <w:tblGrid>
+        <w:gridCol w:w="5080"/>
+      </w:tblGrid>
+      <w:tr>
+        <w:trPr>
+          <w:trHeight w:val="300"/>
+        </w:trPr>
+        <w:tc>
+          <w:tcPr>
+            <w:tcW w:w="5080" w:type="dxa"/>
+            <w:tcBorders>
+              <w:top w:val="nil"/>
+              <w:left w:val="nil"/>
+              <w:bottom w:val="nil"/>
+              <w:right w:val="nil"/>
+            </w:tcBorders>
+            <w:shd w:val="clear" w:color="auto" w:fill="auto"/>
+            <w:noWrap/>
+            <w:vAlign w:val="bottom"/>
+            <w:hideMark/>
+          </w:tcPr>
+          <w:p>
+            <w:pPr>
+              <w:spacing w:after="0" w:line="240" w:lineRule="auto"/>
+              <w:rPr>
+                <w:rFonts w:ascii="Calibri" w:eastAsia="Times New Roman" w:hAnsi="Calibri" w:cs="Calibri"/>
+                <w:color w:val="000000"/>
+                <w:lang w:eastAsia="es-CO"/>
+              </w:rPr>
+            </w:pPr>
+            <w:r>
+              <w:rPr>
+                <w:rFonts w:ascii="Calibri" w:eastAsia="Times New Roman" w:hAnsi="Calibri" w:cs="Calibri"/>
+                <w:color w:val="000000"/>
+                <w:lang w:eastAsia="es-CO"/>
+              </w:rPr>
+              <w:t>En Facebook puedes encontrarnos como @laredgana</w:t>
+            </w:r>
+          </w:p>
+        </w:tc>
+      </w:tr>
+      <w:tr>
+        <w:trPr>
+          <w:trHeight w:val="300"/>
+        </w:trPr>
+        <w:tc>
+          <w:tcPr>
+            <w:tcW w:w="5080" w:type="dxa"/>
+            <w:tcBorders>
+              <w:top w:val="nil"/>
+              <w:left w:val="nil"/>
+              <w:bottom w:val="nil"/>
+              <w:right w:val="nil"/>
+            </w:tcBorders>
+            <w:shd w:val="clear" w:color="auto" w:fill="auto"/>
+            <w:noWrap/>
+            <w:vAlign w:val="bottom"/>
+            <w:hideMark/>
+          </w:tcPr>
+          <w:p>
+            <w:pPr>
+              <w:spacing w:after="0" w:line="240" w:lineRule="auto"/>
+              <w:rPr>
+                <w:rFonts w:ascii="Calibri" w:eastAsia="Times New Roman" w:hAnsi="Calibri" w:cs="Calibri"/>
+                <w:color w:val="000000"/>
+                <w:lang w:eastAsia="es-CO"/>
+              </w:rPr>
+            </w:pPr>
+            <w:r>
+              <w:rPr>
+                <w:rFonts w:ascii="Calibri" w:eastAsia="Times New Roman" w:hAnsi="Calibri" w:cs="Calibri"/>
+                <w:color w:val="000000"/>
+                <w:lang w:eastAsia="es-CO"/>
+              </w:rPr>
+              <w:t>En Instagram puedes encontrarnos como @laredgana</w:t>
+            </w:r>
+          </w:p>
+        </w:tc>
+      </w:tr>
+      <w:tr>
+        <w:trPr>
+          <w:trHeight w:val="300"/>
+        </w:trPr>
+        <w:tc>
+          <w:tcPr>
+            <w:tcW w:w="5080" w:type="dxa"/>
+            <w:tcBorders>
+              <w:top w:val="nil"/>
+              <w:left w:val="nil"/>
+              <w:bottom w:val="nil"/>
+              <w:right w:val="nil"/>
+            </w:tcBorders>
+            <w:shd w:val="clear" w:color="auto" w:fill="auto"/>
+            <w:noWrap/>
+            <w:vAlign w:val="bottom"/>
+            <w:hideMark/>
+          </w:tcPr>
+          <w:p>
+            <w:pPr>
+              <w:spacing w:after="0" w:line="240" w:lineRule="auto"/>
+              <w:rPr>
+                <w:rFonts w:ascii="Calibri" w:eastAsia="Times New Roman" w:hAnsi="Calibri" w:cs="Calibri"/>
+                <w:color w:val="000000"/>
+                <w:lang w:eastAsia="es-CO"/>
+              </w:rPr>
+            </w:pPr>
+            <w:r>
+              <w:rPr>
+                <w:rFonts w:ascii="Calibri" w:eastAsia="Times New Roman" w:hAnsi="Calibri" w:cs="Calibri"/>
+                <w:color w:val="000000"/>
+                <w:lang w:eastAsia="es-CO"/>
+              </w:rPr>
+              <w:t>En Twitter puedes encontrarnos como @laredgana</w:t>
+            </w:r>
+          </w:p>
+        </w:tc>
+      </w:tr>
+    </w:tbl>
+    <w:p/>
+    <w:p>
+      <w:pPr>
+        <w:spacing w:after="0" w:line="240" w:lineRule="auto"/>
+        <w:rPr>
+          <w:rFonts w:ascii="Calibri" w:eastAsia="Times New Roman" w:hAnsi="Calibri" w:cs="Calibri"/>
+          <w:color w:val="000000"/>
+          <w:lang w:eastAsia="es-CO"/>
+        </w:rPr>
+      </w:pPr>
+      <w:r>
+        <w:rPr>
+          <w:rFonts w:ascii="Calibri" w:eastAsia="Times New Roman" w:hAnsi="Calibri" w:cs="Calibri"/>
+          <w:color w:val="000000"/>
+          <w:lang w:eastAsia="es-CO"/>
+        </w:rPr>
+        <w:t>¿Qué es Súper Chance?</w:t>
+      </w:r>
+    </w:p>
+    <w:p/>
+    <w:p>
+      <w:pPr>
+        <w:spacing w:after="0" w:line="240" w:lineRule="auto"/>
+        <w:rPr>
+          <w:rFonts w:ascii="Calibri" w:eastAsia="Times New Roman" w:hAnsi="Calibri" w:cs="Calibri"/>
+          <w:color w:val="000000"/>
+          <w:lang w:eastAsia="es-CO"/>
+        </w:rPr>
+      </w:pPr>
+      <w:r>
+        <w:rPr>
+          <w:rFonts w:ascii="Calibri" w:eastAsia="Times New Roman" w:hAnsi="Calibri" w:cs="Calibri"/>
+          <w:color w:val="000000"/>
+          <w:lang w:eastAsia="es-CO"/>
+        </w:rPr>
+        <w:t>Es el juego de suerte y azar más querido y jugado por todos los antioqueños y el que te da la oportunidad de ganar por cada peso jugado. Es fácil de jugar y fácil de ganar.</w:t>
+      </w:r>
+    </w:p>
+    <w:p/>
+    <w:p>
+      <w:pPr>
+        <w:spacing w:after="0" w:line="240" w:lineRule="auto"/>
+        <w:rPr>
+          <w:rFonts w:ascii="Calibri" w:eastAsia="Times New Roman" w:hAnsi="Calibri" w:cs="Calibri"/>
+          <w:color w:val="000000"/>
+          <w:lang w:eastAsia="es-CO"/>
+        </w:rPr>
+      </w:pPr>
+      <w:r>
+        <w:rPr>
+          <w:rFonts w:ascii="Calibri" w:eastAsia="Times New Roman" w:hAnsi="Calibri" w:cs="Calibri"/>
+          <w:color w:val="000000"/>
+          <w:lang w:eastAsia="es-CO"/>
+        </w:rPr>
+        <w:t>¿Cómo se juega Súper Chance?</w:t>
+      </w:r>
+    </w:p>
+    <w:p/>
+    <w:p>
+      <w:pPr>
+        <w:spacing w:after="0" w:line="240" w:lineRule="auto"/>
+        <w:rPr>
+          <w:rFonts w:ascii="Calibri" w:eastAsia="Times New Roman" w:hAnsi="Calibri" w:cs="Calibri"/>
+          <w:color w:val="000000"/>
+          <w:lang w:eastAsia="es-CO"/>
+        </w:rPr>
+      </w:pPr>
+      <w:r>
+        <w:rPr>
+          <w:rFonts w:ascii="Calibri" w:eastAsia="Times New Roman" w:hAnsi="Calibri" w:cs="Calibri"/>
+          <w:color w:val="000000"/>
+          <w:lang w:eastAsia="es-CO"/>
+        </w:rPr>
+        <w:t>Eliges un número de 1, 2, 3 o 4 cifras, luego la lotería o sorteo de tu preferencia y listo, tus números comienzan a jugar. La apuesta mínima por colilla es de $700 y máxima de $50.000. También existe la modalidad de combinado de tres y cuatro cifras, Comodín y Escalera.</w:t>
+      </w:r>
+    </w:p>
+    <w:p/>
+    <w:p>
+      <w:pPr>
+        <w:spacing w:after="0" w:line="240" w:lineRule="auto"/>
+        <w:rPr>
+          <w:rFonts w:ascii="Calibri" w:eastAsia="Times New Roman" w:hAnsi="Calibri" w:cs="Calibri"/>
+          <w:color w:val="000000"/>
+          <w:lang w:eastAsia="es-CO"/>
+        </w:rPr>
+      </w:pPr>
+      <w:r>
+        <w:rPr>
+          <w:rFonts w:ascii="Calibri" w:eastAsia="Times New Roman" w:hAnsi="Calibri" w:cs="Calibri"/>
+          <w:color w:val="000000"/>
+          <w:lang w:eastAsia="es-CO"/>
+        </w:rPr>
+        <w:t>¿Qué es Billonario?</w:t>
+      </w:r>
+    </w:p>
+    <w:p/>
+    <w:p>
+      <w:pPr>
+        <w:spacing w:after="0" w:line="240" w:lineRule="auto"/>
+        <w:rPr>
+          <w:rFonts w:ascii="Calibri" w:eastAsia="Times New Roman" w:hAnsi="Calibri" w:cs="Calibri"/>
+          <w:color w:val="000000"/>
+          <w:lang w:eastAsia="es-CO"/>
+        </w:rPr>
+      </w:pPr>
+      <w:r>
+        <w:rPr>
+          <w:rFonts w:ascii="Calibri" w:eastAsia="Times New Roman" w:hAnsi="Calibri" w:cs="Calibri"/>
+          <w:color w:val="000000"/>
+          <w:lang w:eastAsia="es-CO"/>
+        </w:rPr>
+        <w:t>Billonario es el producto que acumula su premio cada día y con el que tendrás la oportunidad de ganar más de $4,000 millones de pesos para cumplir tus más grandes sueños.</w:t>
+      </w:r>
+    </w:p>
+    <w:p/>
+    <w:p>
+      <w:pPr>
+        <w:spacing w:after="0" w:line="240" w:lineRule="auto"/>
+        <w:rPr>
+          <w:rFonts w:ascii="Calibri" w:eastAsia="Times New Roman" w:hAnsi="Calibri" w:cs="Calibri"/>
+          <w:color w:val="000000"/>
+          <w:lang w:eastAsia="es-CO"/>
+        </w:rPr>
+      </w:pPr>
+      <w:r>
+        <w:rPr>
+          <w:rFonts w:ascii="Calibri" w:eastAsia="Times New Roman" w:hAnsi="Calibri" w:cs="Calibri"/>
+          <w:color w:val="000000"/>
+          <w:lang w:eastAsia="es-CO"/>
+        </w:rPr>
+        <w:t>¿Cómo se juega Billonario?</w:t>
+      </w:r>
+    </w:p>
+    <w:p/>
+    <w:p>
+      <w:pPr>
+        <w:spacing w:after="0" w:line="240" w:lineRule="auto"/>
+        <w:rPr>
+          <w:rFonts w:ascii="Calibri" w:eastAsia="Times New Roman" w:hAnsi="Calibri" w:cs="Calibri"/>
+          <w:color w:val="000000"/>
+          <w:lang w:eastAsia="es-CO"/>
+        </w:rPr>
+      </w:pPr>
+      <w:r>
+        <w:rPr>
+          <w:rFonts w:ascii="Calibri" w:eastAsia="Times New Roman" w:hAnsi="Calibri" w:cs="Calibri"/>
+          <w:color w:val="000000"/>
+          <w:lang w:eastAsia="es-CO"/>
+        </w:rPr>
+        <w:t>El cliente selecciona 5 números de 3 cifras o 5 números de 4 cifras. Para ganar 2 de los números elegidos deben coincidir con el resultado del premio mayor de 2 loterías o sorteos. Tambien será premiado el cliente que solo tenga 1 acierto. El precio para ambas modalidades es de $3.000. Sí más de una persona resulta ganadora, el premio se distribuirá en partes iguales.</w:t>
+      </w:r>
+    </w:p>
+    <w:p/>
+    <w:p>
+      <w:pPr>
+        <w:spacing w:after="0" w:line="240" w:lineRule="auto"/>
+        <w:rPr>
+          <w:rFonts w:ascii="Calibri" w:eastAsia="Times New Roman" w:hAnsi="Calibri" w:cs="Calibri"/>
+          <w:color w:val="000000"/>
+          <w:lang w:eastAsia="es-CO"/>
+        </w:rPr>
+      </w:pPr>
+      <w:r>
+        <w:rPr>
+          <w:rFonts w:ascii="Calibri" w:eastAsia="Times New Roman" w:hAnsi="Calibri" w:cs="Calibri"/>
+          <w:color w:val="000000"/>
+          <w:lang w:eastAsia="es-CO"/>
+        </w:rPr>
+        <w:t>¿Qué es Billetón?</w:t>
+      </w:r>
+    </w:p>
+    <w:p/>
+    <w:p>
+      <w:pPr>
+        <w:spacing w:after="0" w:line="240" w:lineRule="auto"/>
+        <w:rPr>
+          <w:rFonts w:ascii="Calibri" w:eastAsia="Times New Roman" w:hAnsi="Calibri" w:cs="Calibri"/>
+          <w:color w:val="000000"/>
+          <w:lang w:eastAsia="es-CO"/>
+        </w:rPr>
+      </w:pPr>
+      <w:r>
+        <w:rPr>
+          <w:rFonts w:ascii="Calibri" w:eastAsia="Times New Roman" w:hAnsi="Calibri" w:cs="Calibri"/>
+          <w:color w:val="000000"/>
+          <w:lang w:eastAsia="es-CO"/>
+        </w:rPr>
+        <w:t>Billetón es el juego que te da un número único de 4 cifras, esto quiere decir que nadie más podrá escoger tú mismo número por el mismo precio.</w:t>
+      </w:r>
+    </w:p>
+    <w:p/>
+    <w:p>
+      <w:pPr>
+        <w:spacing w:after="0" w:line="240" w:lineRule="auto"/>
+        <w:rPr>
+          <w:rFonts w:ascii="Calibri" w:eastAsia="Times New Roman" w:hAnsi="Calibri" w:cs="Calibri"/>
+          <w:color w:val="000000"/>
+          <w:lang w:eastAsia="es-CO"/>
+        </w:rPr>
+      </w:pPr>
+      <w:r>
+        <w:rPr>
+          <w:rFonts w:ascii="Calibri" w:eastAsia="Times New Roman" w:hAnsi="Calibri" w:cs="Calibri"/>
+          <w:color w:val="000000"/>
+          <w:lang w:eastAsia="es-CO"/>
+        </w:rPr>
+        <w:t>¿Cómo se juega Billetón?</w:t>
+      </w:r>
+    </w:p>
+    <w:p>
+      <w:pPr>
+        <w:spacing w:after="0" w:line="240" w:lineRule="auto"/>
+        <w:rPr>
+          <w:rFonts w:ascii="Calibri" w:eastAsia="Times New Roman" w:hAnsi="Calibri" w:cs="Calibri"/>
+          <w:color w:val="000000"/>
+          <w:lang w:eastAsia="es-CO"/>
+        </w:rPr>
+      </w:pPr>
       <w:bookmarkStart w:id="0" w:name="_GoBack"/>
       <w:bookmarkEnd w:id="0"/>
     </w:p>
+    <w:p>
+      <w:pPr>
+        <w:spacing w:after="0" w:line="240" w:lineRule="auto"/>
+        <w:rPr>
+          <w:rFonts w:ascii="Calibri" w:eastAsia="Times New Roman" w:hAnsi="Calibri" w:cs="Calibri"/>
+          <w:color w:val="000000"/>
+          <w:lang w:eastAsia="es-CO"/>
+        </w:rPr>
+      </w:pPr>
+      <w:r>
+        <w:rPr>
+          <w:rFonts w:ascii="Calibri" w:eastAsia="Times New Roman" w:hAnsi="Calibri" w:cs="Calibri"/>
+          <w:color w:val="000000"/>
+          <w:lang w:eastAsia="es-CO"/>
+        </w:rPr>
+        <w:t>Seleccionas un número de 4 cifras o 3 Cifras, un sorteo o lotería y elijes el precio de tu Billetón, que puede ser de $6.000, $12.000, $18.000, $24.000, $36.000, $48.000, $60.000 y $120.000</w:t>
+      </w:r>
+    </w:p>
+    <w:p/>
     <w:sectPr>
       <w:pgSz w:w="12240" w:h="15840"/>
       <w:pgMar w:top="1417" w:right="1701" w:bottom="1417" w:left="1701" w:header="708" w:footer="708" w:gutter="0"/>

</xml_diff>